<commit_message>
UD01 completa español e inglés
</commit_message>
<xml_diff>
--- a/Unidades didacticas/UD01 - Introduccion Aplicaciones Ofimaticas/AOF - UD01 - Actividades evaluables 01 [Castellano].docx
+++ b/Unidades didacticas/UD01 - Introduccion Aplicaciones Ofimaticas/AOF - UD01 - Actividades evaluables 01 [Castellano].docx
@@ -80,12 +80,12 @@
             <wp:extent cx="6120000" cy="723900"/>
             <wp:effectExtent b="0" l="0" r="0" t="0"/>
             <wp:wrapSquare wrapText="bothSides" distB="114300" distT="114300" distL="114300" distR="114300"/>
-            <wp:docPr id="3" name="image4.png"/>
+            <wp:docPr id="3" name="image2.png"/>
             <a:graphic>
               <a:graphicData uri="http://schemas.openxmlformats.org/drawingml/2006/picture">
                 <pic:pic>
                   <pic:nvPicPr>
-                    <pic:cNvPr id="0" name="image4.png"/>
+                    <pic:cNvPr id="0" name="image2.png"/>
                     <pic:cNvPicPr preferRelativeResize="0"/>
                   </pic:nvPicPr>
                   <pic:blipFill>
@@ -461,12 +461,12 @@
             <wp:extent cx="922564" cy="322898"/>
             <wp:effectExtent b="0" l="0" r="0" t="0"/>
             <wp:wrapSquare wrapText="bothSides" distB="57150" distT="57150" distL="57150" distR="57150"/>
-            <wp:docPr id="2" name="image2.png"/>
+            <wp:docPr id="2" name="image3.png"/>
             <a:graphic>
               <a:graphicData uri="http://schemas.openxmlformats.org/drawingml/2006/picture">
                 <pic:pic>
                   <pic:nvPicPr>
-                    <pic:cNvPr id="0" name="image2.png"/>
+                    <pic:cNvPr id="0" name="image3.png"/>
                     <pic:cNvPicPr preferRelativeResize="0"/>
                   </pic:nvPicPr>
                   <pic:blipFill>
@@ -2146,7 +2146,7 @@
         <w:rPr>
           <w:rtl w:val="0"/>
         </w:rPr>
-        <w:t xml:space="preserve">Las actividades deben realizarse en la lengua indicada en cada actividad. La gramática y ortografía tenéis que intentar hacerla bien.</w:t>
+        <w:t xml:space="preserve">Las actividades deben realizarse en la lengua indicada en cada actividad. La gramática y la ortografía tenéis que intentar hacerla bien.</w:t>
       </w:r>
     </w:p>
     <w:p>
@@ -2233,7 +2233,7 @@
         <w:rPr>
           <w:rtl w:val="0"/>
         </w:rPr>
-        <w:t xml:space="preserve">Explican en un documento que es una suite ofimática. Al realizar la explicación explica las diferencias entre una suite ofimática local (instalada en tu ordenador) y una suite ofimática en la nube utilizada a través de un navegador.</w:t>
+        <w:t xml:space="preserve">Explica en un documento que es una suite ofimática. Al realizar la explicación explica las diferencias entre una suite ofimática local (instalada en tu ordenador) y una suite ofimática en la nube utilizada a través de un navegador.</w:t>
       </w:r>
     </w:p>
     <w:p>
@@ -2268,7 +2268,7 @@
         <w:rPr>
           <w:rtl w:val="0"/>
         </w:rPr>
-        <w:t xml:space="preserve">texto con la explicación solicitada.</w:t>
+        <w:t xml:space="preserve">texto con la explicación solicitada. Enséñalo a tu profesor antes de entregarlo.</w:t>
       </w:r>
     </w:p>
     <w:p>
@@ -2304,7 +2304,7 @@
         <w:rPr>
           <w:rtl w:val="0"/>
         </w:rPr>
-        <w:t xml:space="preserve">Nombra los tipos de aplicaciones ofimáticas que conozcas (esperamos entre 5 y 10). Para cada tipo, indicando un ejemplo de aplicación de ese tipo local y un ejemplo de aplicación de ese tipo en la nube.</w:t>
+        <w:t xml:space="preserve">Nombra los tipos de aplicaciones ofimáticas que conozcas (esperamos entre 5 y 10). Para cada tipo, indica un ejemplo de aplicación ofimática local y un ejemplo de aplicación en la nube.</w:t>
       </w:r>
     </w:p>
     <w:p>
@@ -2494,7 +2494,7 @@
         <w:rPr>
           <w:rtl w:val="0"/>
         </w:rPr>
-        <w:t xml:space="preserve">texto respondiendo a las preguntas solicitadas.</w:t>
+        <w:t xml:space="preserve">texto respondiendo a las preguntas solicitadas. Enséñalo a tu profesor antes de entregarlo.</w:t>
       </w:r>
     </w:p>
     <w:p>
@@ -2660,7 +2660,7 @@
         <w:rPr>
           <w:rtl w:val="0"/>
         </w:rPr>
-        <w:t xml:space="preserve">texto resumiendo los consejos encontrados.</w:t>
+        <w:t xml:space="preserve">texto resumiendo los consejos encontrados. Enséñalo a tu profesor antes de entregarlo.</w:t>
       </w:r>
     </w:p>
     <w:p>
@@ -2730,7 +2730,7 @@
         <w:rPr>
           <w:rtl w:val="0"/>
         </w:rPr>
-        <w:t xml:space="preserve">texto resumiendo los consejos encontrados.</w:t>
+        <w:t xml:space="preserve">texto resumiendo los consejos encontrados. Enséñalo a tu profesor antes de entregarlo.</w:t>
       </w:r>
     </w:p>
     <w:p>
@@ -2765,7 +2765,7 @@
         <w:rPr>
           <w:rtl w:val="0"/>
         </w:rPr>
-        <w:t xml:space="preserve">¿Qué es una "Cheat sheet?” ¿Cuál sería la traducción al castellano de este término? Explica el sentido de la traducción. Enlaza “Cheat sheets” que encuentres relacionadas con ofimática, al menos 2 en castellano y 2 en inglés.</w:t>
+        <w:t xml:space="preserve">¿Qué es una "Cheat sheet?” ¿Cuál sería la traducción al castellano de este término? Explica el sentido de la traducción. Proporciónanos el enlace de “Cheat sheets” que encuentres relacionadas con ofimática, proporcionando al menos 2 en castellano y 2 en inglés.</w:t>
       </w:r>
     </w:p>
     <w:p>
@@ -2779,7 +2779,10 @@
         <w:shd w:fill="cccc99" w:val="clear"/>
         <w:spacing w:after="113" w:before="85" w:lineRule="auto"/>
         <w:ind w:right="57"/>
-        <w:rPr/>
+        <w:rPr>
+          <w:b w:val="1"/>
+          <w:u w:val="single"/>
+        </w:rPr>
       </w:pPr>
       <w:r>
         <w:rPr>
@@ -2800,7 +2803,15 @@
         <w:rPr>
           <w:rtl w:val="0"/>
         </w:rPr>
-        <w:t xml:space="preserve">definición, traducción y enlaces solicitados.</w:t>
+        <w:t xml:space="preserve">definición del término, traducción y enlaces solicitados. </w:t>
+      </w:r>
+      <w:r>
+        <w:rPr>
+          <w:b w:val="1"/>
+          <w:u w:val="single"/>
+          <w:rtl w:val="0"/>
+        </w:rPr>
+        <w:t xml:space="preserve">Entrega en inglés.</w:t>
       </w:r>
     </w:p>
     <w:p>
@@ -2945,26 +2956,6 @@
     </w:p>
     <w:p>
       <w:pPr>
-        <w:rPr/>
-      </w:pPr>
-      <w:r>
-        <w:rPr>
-          <w:rtl w:val="0"/>
-        </w:rPr>
-      </w:r>
-    </w:p>
-    <w:p>
-      <w:pPr>
-        <w:rPr/>
-      </w:pPr>
-      <w:r>
-        <w:rPr>
-          <w:rtl w:val="0"/>
-        </w:rPr>
-      </w:r>
-    </w:p>
-    <w:p>
-      <w:pPr>
         <w:numPr>
           <w:ilvl w:val="0"/>
           <w:numId w:val="1"/>
@@ -3017,7 +3008,7 @@
         <w:rPr>
           <w:rtl w:val="0"/>
         </w:rPr>
-        <w:t xml:space="preserve">¿Cómo podríamos hacer esta búsqueda solo en él “IES Serra Perenxisa”? </w:t>
+        <w:t xml:space="preserve">¿Cómo podríamos hacer una búsqueda solo en la web del “IES Serra Perenxisa”? </w:t>
       </w:r>
       <w:hyperlink r:id="rId13">
         <w:r>
@@ -3070,7 +3061,7 @@
         <w:rPr>
           <w:rtl w:val="0"/>
         </w:rPr>
-        <w:t xml:space="preserve">¿Qué webs han enlazado un sitio web </w:t>
+        <w:t xml:space="preserve">¿Qué webs han enlazado al sitio web </w:t>
       </w:r>
       <w:hyperlink r:id="rId14">
         <w:r>
@@ -3102,7 +3093,7 @@
         <w:rPr>
           <w:rtl w:val="0"/>
         </w:rPr>
-        <w:t xml:space="preserve"> ?</w:t>
+        <w:t xml:space="preserve">?</w:t>
       </w:r>
     </w:p>
     <w:p>

</xml_diff>